<commit_message>
Removed Incosistency in trends mentioned
</commit_message>
<xml_diff>
--- a/Documents/Thesis/Indian Trade Data Analysis and Forecasting thesis v1.5.docx
+++ b/Documents/Thesis/Indian Trade Data Analysis and Forecasting thesis v1.5.docx
@@ -5700,27 +5700,14 @@
       <w:r>
         <w:noBreakHyphen/>
       </w:r>
-      <w:r>
-        <w:fldChar w:fldCharType="begin"/>
-      </w:r>
-      <w:r>
-        <w:instrText xml:space="preserve"> SEQ Table \* ARABIC \s 1 </w:instrText>
-      </w:r>
-      <w:r>
-        <w:fldChar w:fldCharType="separate"/>
-      </w:r>
-      <w:r>
-        <w:rPr>
-          <w:noProof/>
-        </w:rPr>
-        <w:t>1</w:t>
-      </w:r>
-      <w:r>
-        <w:rPr>
-          <w:noProof/>
-        </w:rPr>
-        <w:fldChar w:fldCharType="end"/>
-      </w:r>
+      <w:fldSimple w:instr=" SEQ Table \* ARABIC \s 1 ">
+        <w:r>
+          <w:rPr>
+            <w:noProof/>
+          </w:rPr>
+          <w:t>1</w:t>
+        </w:r>
+      </w:fldSimple>
       <w:r>
         <w:t>: Sample of monthly trade data</w:t>
       </w:r>
@@ -5865,27 +5852,14 @@
       <w:r>
         <w:noBreakHyphen/>
       </w:r>
-      <w:r>
-        <w:fldChar w:fldCharType="begin"/>
-      </w:r>
-      <w:r>
-        <w:instrText xml:space="preserve"> SEQ Table \* ARABIC \s 1 </w:instrText>
-      </w:r>
-      <w:r>
-        <w:fldChar w:fldCharType="separate"/>
-      </w:r>
-      <w:r>
-        <w:rPr>
-          <w:noProof/>
-        </w:rPr>
-        <w:t>2</w:t>
-      </w:r>
-      <w:r>
-        <w:rPr>
-          <w:noProof/>
-        </w:rPr>
-        <w:fldChar w:fldCharType="end"/>
-      </w:r>
+      <w:fldSimple w:instr=" SEQ Table \* ARABIC \s 1 ">
+        <w:r>
+          <w:rPr>
+            <w:noProof/>
+          </w:rPr>
+          <w:t>2</w:t>
+        </w:r>
+      </w:fldSimple>
       <w:r>
         <w:t>: Sample of month</w:t>
       </w:r>
@@ -6032,27 +6006,14 @@
       <w:r>
         <w:noBreakHyphen/>
       </w:r>
-      <w:r>
-        <w:fldChar w:fldCharType="begin"/>
-      </w:r>
-      <w:r>
-        <w:instrText xml:space="preserve"> SEQ Table \* ARABIC \s 1 </w:instrText>
-      </w:r>
-      <w:r>
-        <w:fldChar w:fldCharType="separate"/>
-      </w:r>
-      <w:r>
-        <w:rPr>
-          <w:noProof/>
-        </w:rPr>
-        <w:t>3</w:t>
-      </w:r>
-      <w:r>
-        <w:rPr>
-          <w:noProof/>
-        </w:rPr>
-        <w:fldChar w:fldCharType="end"/>
-      </w:r>
+      <w:fldSimple w:instr=" SEQ Table \* ARABIC \s 1 ">
+        <w:r>
+          <w:rPr>
+            <w:noProof/>
+          </w:rPr>
+          <w:t>3</w:t>
+        </w:r>
+      </w:fldSimple>
       <w:r>
         <w:t>: Sample of month</w:t>
       </w:r>
@@ -6330,27 +6291,14 @@
       <w:r>
         <w:noBreakHyphen/>
       </w:r>
-      <w:r>
-        <w:fldChar w:fldCharType="begin"/>
-      </w:r>
-      <w:r>
-        <w:instrText xml:space="preserve"> SEQ Figure \* ARABIC \s 1 </w:instrText>
-      </w:r>
-      <w:r>
-        <w:fldChar w:fldCharType="separate"/>
-      </w:r>
-      <w:r>
-        <w:rPr>
-          <w:noProof/>
-        </w:rPr>
-        <w:t>1</w:t>
-      </w:r>
-      <w:r>
-        <w:rPr>
-          <w:noProof/>
-        </w:rPr>
-        <w:fldChar w:fldCharType="end"/>
-      </w:r>
+      <w:fldSimple w:instr=" SEQ Figure \* ARABIC \s 1 ">
+        <w:r>
+          <w:rPr>
+            <w:noProof/>
+          </w:rPr>
+          <w:t>1</w:t>
+        </w:r>
+      </w:fldSimple>
       <w:r>
         <w:t>: Visualization of month</w:t>
       </w:r>
@@ -6687,27 +6635,14 @@
       <w:r>
         <w:noBreakHyphen/>
       </w:r>
-      <w:r>
-        <w:fldChar w:fldCharType="begin"/>
-      </w:r>
-      <w:r>
-        <w:instrText xml:space="preserve"> SEQ Figure \* ARABIC \s 1 </w:instrText>
-      </w:r>
-      <w:r>
-        <w:fldChar w:fldCharType="separate"/>
-      </w:r>
-      <w:r>
-        <w:rPr>
-          <w:noProof/>
-        </w:rPr>
-        <w:t>2</w:t>
-      </w:r>
-      <w:r>
-        <w:rPr>
-          <w:noProof/>
-        </w:rPr>
-        <w:fldChar w:fldCharType="end"/>
-      </w:r>
+      <w:fldSimple w:instr=" SEQ Figure \* ARABIC \s 1 ">
+        <w:r>
+          <w:rPr>
+            <w:noProof/>
+          </w:rPr>
+          <w:t>2</w:t>
+        </w:r>
+      </w:fldSimple>
       <w:r>
         <w:t>: Top 15 Countries by average trade</w:t>
       </w:r>
@@ -6837,27 +6772,14 @@
       <w:r>
         <w:noBreakHyphen/>
       </w:r>
-      <w:r>
-        <w:fldChar w:fldCharType="begin"/>
-      </w:r>
-      <w:r>
-        <w:instrText xml:space="preserve"> SEQ Figure \* ARABIC \s 1 </w:instrText>
-      </w:r>
-      <w:r>
-        <w:fldChar w:fldCharType="separate"/>
-      </w:r>
-      <w:r>
-        <w:rPr>
-          <w:noProof/>
-        </w:rPr>
-        <w:t>3</w:t>
-      </w:r>
-      <w:r>
-        <w:rPr>
-          <w:noProof/>
-        </w:rPr>
-        <w:fldChar w:fldCharType="end"/>
-      </w:r>
+      <w:fldSimple w:instr=" SEQ Figure \* ARABIC \s 1 ">
+        <w:r>
+          <w:rPr>
+            <w:noProof/>
+          </w:rPr>
+          <w:t>3</w:t>
+        </w:r>
+      </w:fldSimple>
       <w:r>
         <w:t>: Top 10 HS code or</w:t>
       </w:r>
@@ -7023,27 +6945,14 @@
       <w:r>
         <w:noBreakHyphen/>
       </w:r>
-      <w:r>
-        <w:fldChar w:fldCharType="begin"/>
-      </w:r>
-      <w:r>
-        <w:instrText xml:space="preserve"> SEQ Table \* ARABIC \s 1 </w:instrText>
-      </w:r>
-      <w:r>
-        <w:fldChar w:fldCharType="separate"/>
-      </w:r>
-      <w:r>
-        <w:rPr>
-          <w:noProof/>
-        </w:rPr>
-        <w:t>4</w:t>
-      </w:r>
-      <w:r>
-        <w:rPr>
-          <w:noProof/>
-        </w:rPr>
-        <w:fldChar w:fldCharType="end"/>
-      </w:r>
+      <w:fldSimple w:instr=" SEQ Table \* ARABIC \s 1 ">
+        <w:r>
+          <w:rPr>
+            <w:noProof/>
+          </w:rPr>
+          <w:t>4</w:t>
+        </w:r>
+      </w:fldSimple>
       <w:r>
         <w:t>: HS code and corresponding Products/Commodity</w:t>
       </w:r>
@@ -7567,30 +7476,14 @@
       <w:r>
         <w:noBreakHyphen/>
       </w:r>
-      <w:r>
-        <w:fldChar w:fldCharType="begin"/>
-      </w:r>
-      <w:r>
-        <w:instrText xml:space="preserve"> SEQ Figure \* ARABIC \s 1</w:instrText>
-      </w:r>
-      <w:r>
-        <w:instrText xml:space="preserve"> </w:instrText>
-      </w:r>
-      <w:r>
-        <w:fldChar w:fldCharType="separate"/>
-      </w:r>
-      <w:r>
-        <w:rPr>
-          <w:noProof/>
-        </w:rPr>
-        <w:t>1</w:t>
-      </w:r>
-      <w:r>
-        <w:rPr>
-          <w:noProof/>
-        </w:rPr>
-        <w:fldChar w:fldCharType="end"/>
-      </w:r>
+      <w:fldSimple w:instr=" SEQ Figure \* ARABIC \s 1 ">
+        <w:r>
+          <w:rPr>
+            <w:noProof/>
+          </w:rPr>
+          <w:t>1</w:t>
+        </w:r>
+      </w:fldSimple>
       <w:r>
         <w:t>: Multiplicative Time Series</w:t>
       </w:r>
@@ -7699,27 +7592,14 @@
       <w:r>
         <w:noBreakHyphen/>
       </w:r>
-      <w:r>
-        <w:fldChar w:fldCharType="begin"/>
-      </w:r>
-      <w:r>
-        <w:instrText xml:space="preserve"> SEQ Figure \* ARABIC \s 1 </w:instrText>
-      </w:r>
-      <w:r>
-        <w:fldChar w:fldCharType="separate"/>
-      </w:r>
-      <w:r>
-        <w:rPr>
-          <w:noProof/>
-        </w:rPr>
-        <w:t>2</w:t>
-      </w:r>
-      <w:r>
-        <w:rPr>
-          <w:noProof/>
-        </w:rPr>
-        <w:fldChar w:fldCharType="end"/>
-      </w:r>
+      <w:fldSimple w:instr=" SEQ Figure \* ARABIC \s 1 ">
+        <w:r>
+          <w:rPr>
+            <w:noProof/>
+          </w:rPr>
+          <w:t>2</w:t>
+        </w:r>
+      </w:fldSimple>
       <w:r>
         <w:t>: Additive Time Series</w:t>
       </w:r>
@@ -8283,7 +8163,7 @@
               </wp:anchor>
             </w:drawing>
           </mc:Choice>
-          <mc:Fallback xmlns:w16se="http://schemas.microsoft.com/office/word/2015/wordml/symex" xmlns:w16="http://schemas.microsoft.com/office/word/2018/wordml" xmlns:w16cid="http://schemas.microsoft.com/office/word/2016/wordml/cid" xmlns:w16cex="http://schemas.microsoft.com/office/word/2018/wordml/cex" xmlns:w15="http://schemas.microsoft.com/office/word/2012/wordml" xmlns:am3d="http://schemas.microsoft.com/office/drawing/2017/model3d" xmlns:aink="http://schemas.microsoft.com/office/drawing/2016/ink" xmlns:cx8="http://schemas.microsoft.com/office/drawing/2016/5/14/chartex" xmlns:cx7="http://schemas.microsoft.com/office/drawing/2016/5/13/chartex" xmlns:cx6="http://schemas.microsoft.com/office/drawing/2016/5/12/chartex" xmlns:cx5="http://schemas.microsoft.com/office/drawing/2016/5/11/chartex" xmlns:cx4="http://schemas.microsoft.com/office/drawing/2016/5/10/chartex" xmlns:cx3="http://schemas.microsoft.com/office/drawing/2016/5/9/chartex" xmlns:cx2="http://schemas.microsoft.com/office/drawing/2015/10/21/chartex" xmlns:cx1="http://schemas.microsoft.com/office/drawing/2015/9/8/chartex" xmlns:cx="http://schemas.microsoft.com/office/drawing/2014/chartex">
+          <mc:Fallback xmlns:cx="http://schemas.microsoft.com/office/drawing/2014/chartex" xmlns:cx1="http://schemas.microsoft.com/office/drawing/2015/9/8/chartex" xmlns:cx2="http://schemas.microsoft.com/office/drawing/2015/10/21/chartex" xmlns:cx3="http://schemas.microsoft.com/office/drawing/2016/5/9/chartex" xmlns:cx4="http://schemas.microsoft.com/office/drawing/2016/5/10/chartex" xmlns:cx5="http://schemas.microsoft.com/office/drawing/2016/5/11/chartex" xmlns:cx6="http://schemas.microsoft.com/office/drawing/2016/5/12/chartex" xmlns:cx7="http://schemas.microsoft.com/office/drawing/2016/5/13/chartex" xmlns:cx8="http://schemas.microsoft.com/office/drawing/2016/5/14/chartex" xmlns:aink="http://schemas.microsoft.com/office/drawing/2016/ink" xmlns:am3d="http://schemas.microsoft.com/office/drawing/2017/model3d" xmlns:w15="http://schemas.microsoft.com/office/word/2012/wordml" xmlns:w16cex="http://schemas.microsoft.com/office/word/2018/wordml/cex" xmlns:w16cid="http://schemas.microsoft.com/office/word/2016/wordml/cid" xmlns:w16="http://schemas.microsoft.com/office/word/2018/wordml" xmlns:w16se="http://schemas.microsoft.com/office/word/2015/wordml/symex">
             <w:pict>
               <v:shapetype w14:anchorId="0B656B26" id="_x0000_t202" coordsize="21600,21600" o:spt="202" path="m,l,21600r21600,l21600,xe">
                 <v:stroke joinstyle="miter"/>
@@ -8617,27 +8497,14 @@
       <w:r>
         <w:noBreakHyphen/>
       </w:r>
-      <w:r>
-        <w:fldChar w:fldCharType="begin"/>
-      </w:r>
-      <w:r>
-        <w:instrText xml:space="preserve"> SEQ Figure \* ARABIC \s 1 </w:instrText>
-      </w:r>
-      <w:r>
-        <w:fldChar w:fldCharType="separate"/>
-      </w:r>
-      <w:r>
-        <w:rPr>
-          <w:noProof/>
-        </w:rPr>
-        <w:t>3</w:t>
-      </w:r>
-      <w:r>
-        <w:rPr>
-          <w:noProof/>
-        </w:rPr>
-        <w:fldChar w:fldCharType="end"/>
-      </w:r>
+      <w:fldSimple w:instr=" SEQ Figure \* ARABIC \s 1 ">
+        <w:r>
+          <w:rPr>
+            <w:noProof/>
+          </w:rPr>
+          <w:t>3</w:t>
+        </w:r>
+      </w:fldSimple>
       <w:r>
         <w:t>: Depiction of Import/Export Forecasting using Exponential Smoothing</w:t>
       </w:r>
@@ -9313,7 +9180,7 @@
               </wp:anchor>
             </w:drawing>
           </mc:Choice>
-          <mc:Fallback xmlns:w16se="http://schemas.microsoft.com/office/word/2015/wordml/symex" xmlns:w16="http://schemas.microsoft.com/office/word/2018/wordml" xmlns:w16cid="http://schemas.microsoft.com/office/word/2016/wordml/cid" xmlns:w16cex="http://schemas.microsoft.com/office/word/2018/wordml/cex" xmlns:w15="http://schemas.microsoft.com/office/word/2012/wordml" xmlns:am3d="http://schemas.microsoft.com/office/drawing/2017/model3d" xmlns:aink="http://schemas.microsoft.com/office/drawing/2016/ink" xmlns:cx8="http://schemas.microsoft.com/office/drawing/2016/5/14/chartex" xmlns:cx7="http://schemas.microsoft.com/office/drawing/2016/5/13/chartex" xmlns:cx6="http://schemas.microsoft.com/office/drawing/2016/5/12/chartex" xmlns:cx5="http://schemas.microsoft.com/office/drawing/2016/5/11/chartex" xmlns:cx4="http://schemas.microsoft.com/office/drawing/2016/5/10/chartex" xmlns:cx3="http://schemas.microsoft.com/office/drawing/2016/5/9/chartex" xmlns:cx2="http://schemas.microsoft.com/office/drawing/2015/10/21/chartex" xmlns:cx1="http://schemas.microsoft.com/office/drawing/2015/9/8/chartex" xmlns:cx="http://schemas.microsoft.com/office/drawing/2014/chartex">
+          <mc:Fallback xmlns:cx="http://schemas.microsoft.com/office/drawing/2014/chartex" xmlns:cx1="http://schemas.microsoft.com/office/drawing/2015/9/8/chartex" xmlns:cx2="http://schemas.microsoft.com/office/drawing/2015/10/21/chartex" xmlns:cx3="http://schemas.microsoft.com/office/drawing/2016/5/9/chartex" xmlns:cx4="http://schemas.microsoft.com/office/drawing/2016/5/10/chartex" xmlns:cx5="http://schemas.microsoft.com/office/drawing/2016/5/11/chartex" xmlns:cx6="http://schemas.microsoft.com/office/drawing/2016/5/12/chartex" xmlns:cx7="http://schemas.microsoft.com/office/drawing/2016/5/13/chartex" xmlns:cx8="http://schemas.microsoft.com/office/drawing/2016/5/14/chartex" xmlns:aink="http://schemas.microsoft.com/office/drawing/2016/ink" xmlns:am3d="http://schemas.microsoft.com/office/drawing/2017/model3d" xmlns:w15="http://schemas.microsoft.com/office/word/2012/wordml" xmlns:w16cex="http://schemas.microsoft.com/office/word/2018/wordml/cex" xmlns:w16cid="http://schemas.microsoft.com/office/word/2016/wordml/cid" xmlns:w16="http://schemas.microsoft.com/office/word/2018/wordml" xmlns:w16se="http://schemas.microsoft.com/office/word/2015/wordml/symex">
             <w:pict>
               <v:shape w14:anchorId="07838C99" id="_x0000_s1027" type="#_x0000_t202" style="position:absolute;left:0;text-align:left;margin-left:0;margin-top:40.2pt;width:466.2pt;height:110.6pt;z-index:251636224;visibility:visible;mso-wrap-style:square;mso-width-percent:0;mso-height-percent:200;mso-wrap-distance-left:9pt;mso-wrap-distance-top:3.6pt;mso-wrap-distance-right:9pt;mso-wrap-distance-bottom:3.6pt;mso-position-horizontal:absolute;mso-position-horizontal-relative:text;mso-position-vertical:absolute;mso-position-vertical-relative:text;mso-width-percent:0;mso-height-percent:200;mso-width-relative:margin;mso-height-relative:margin;v-text-anchor:top" o:gfxdata="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">
                 <v:textbox style="mso-fit-shape-to-text:t">
@@ -9613,27 +9480,14 @@
       <w:r>
         <w:noBreakHyphen/>
       </w:r>
-      <w:r>
-        <w:fldChar w:fldCharType="begin"/>
-      </w:r>
-      <w:r>
-        <w:instrText xml:space="preserve"> SEQ Figure \* ARABIC \s 1 </w:instrText>
-      </w:r>
-      <w:r>
-        <w:fldChar w:fldCharType="separate"/>
-      </w:r>
-      <w:r>
-        <w:rPr>
-          <w:noProof/>
-        </w:rPr>
-        <w:t>4</w:t>
-      </w:r>
-      <w:r>
-        <w:rPr>
-          <w:noProof/>
-        </w:rPr>
-        <w:fldChar w:fldCharType="end"/>
-      </w:r>
+      <w:fldSimple w:instr=" SEQ Figure \* ARABIC \s 1 ">
+        <w:r>
+          <w:rPr>
+            <w:noProof/>
+          </w:rPr>
+          <w:t>4</w:t>
+        </w:r>
+      </w:fldSimple>
       <w:r>
         <w:t>: Depiction of Im</w:t>
       </w:r>
@@ -9989,27 +9843,14 @@
       <w:r>
         <w:noBreakHyphen/>
       </w:r>
-      <w:r>
-        <w:fldChar w:fldCharType="begin"/>
-      </w:r>
-      <w:r>
-        <w:instrText xml:space="preserve"> SEQ Figure \* ARABIC \s 1 </w:instrText>
-      </w:r>
-      <w:r>
-        <w:fldChar w:fldCharType="separate"/>
-      </w:r>
-      <w:r>
-        <w:rPr>
-          <w:noProof/>
-        </w:rPr>
-        <w:t>5</w:t>
-      </w:r>
-      <w:r>
-        <w:rPr>
-          <w:noProof/>
-        </w:rPr>
-        <w:fldChar w:fldCharType="end"/>
-      </w:r>
+      <w:fldSimple w:instr=" SEQ Figure \* ARABIC \s 1 ">
+        <w:r>
+          <w:rPr>
+            <w:noProof/>
+          </w:rPr>
+          <w:t>5</w:t>
+        </w:r>
+      </w:fldSimple>
       <w:r>
         <w:t>: De</w:t>
       </w:r>
@@ -10555,7 +10396,7 @@
               </wp:anchor>
             </w:drawing>
           </mc:Choice>
-          <mc:Fallback xmlns:w16se="http://schemas.microsoft.com/office/word/2015/wordml/symex" xmlns:w16="http://schemas.microsoft.com/office/word/2018/wordml" xmlns:w16cid="http://schemas.microsoft.com/office/word/2016/wordml/cid" xmlns:w16cex="http://schemas.microsoft.com/office/word/2018/wordml/cex" xmlns:w15="http://schemas.microsoft.com/office/word/2012/wordml" xmlns:am3d="http://schemas.microsoft.com/office/drawing/2017/model3d" xmlns:aink="http://schemas.microsoft.com/office/drawing/2016/ink" xmlns:cx8="http://schemas.microsoft.com/office/drawing/2016/5/14/chartex" xmlns:cx7="http://schemas.microsoft.com/office/drawing/2016/5/13/chartex" xmlns:cx6="http://schemas.microsoft.com/office/drawing/2016/5/12/chartex" xmlns:cx5="http://schemas.microsoft.com/office/drawing/2016/5/11/chartex" xmlns:cx4="http://schemas.microsoft.com/office/drawing/2016/5/10/chartex" xmlns:cx3="http://schemas.microsoft.com/office/drawing/2016/5/9/chartex" xmlns:cx2="http://schemas.microsoft.com/office/drawing/2015/10/21/chartex" xmlns:cx1="http://schemas.microsoft.com/office/drawing/2015/9/8/chartex" xmlns:cx="http://schemas.microsoft.com/office/drawing/2014/chartex">
+          <mc:Fallback xmlns:cx="http://schemas.microsoft.com/office/drawing/2014/chartex" xmlns:cx1="http://schemas.microsoft.com/office/drawing/2015/9/8/chartex" xmlns:cx2="http://schemas.microsoft.com/office/drawing/2015/10/21/chartex" xmlns:cx3="http://schemas.microsoft.com/office/drawing/2016/5/9/chartex" xmlns:cx4="http://schemas.microsoft.com/office/drawing/2016/5/10/chartex" xmlns:cx5="http://schemas.microsoft.com/office/drawing/2016/5/11/chartex" xmlns:cx6="http://schemas.microsoft.com/office/drawing/2016/5/12/chartex" xmlns:cx7="http://schemas.microsoft.com/office/drawing/2016/5/13/chartex" xmlns:cx8="http://schemas.microsoft.com/office/drawing/2016/5/14/chartex" xmlns:aink="http://schemas.microsoft.com/office/drawing/2016/ink" xmlns:am3d="http://schemas.microsoft.com/office/drawing/2017/model3d" xmlns:w15="http://schemas.microsoft.com/office/word/2012/wordml" xmlns:w16cex="http://schemas.microsoft.com/office/word/2018/wordml/cex" xmlns:w16cid="http://schemas.microsoft.com/office/word/2016/wordml/cid" xmlns:w16="http://schemas.microsoft.com/office/word/2018/wordml" xmlns:w16se="http://schemas.microsoft.com/office/word/2015/wordml/symex">
             <w:pict>
               <v:shape w14:anchorId="3F8D157F" id="_x0000_s1028" type="#_x0000_t202" style="position:absolute;left:0;text-align:left;margin-left:0;margin-top:36.2pt;width:485.4pt;height:210pt;z-index:251640320;visibility:visible;mso-wrap-style:square;mso-width-percent:0;mso-height-percent:0;mso-wrap-distance-left:9pt;mso-wrap-distance-top:3.6pt;mso-wrap-distance-right:9pt;mso-wrap-distance-bottom:3.6pt;mso-position-horizontal:absolute;mso-position-horizontal-relative:text;mso-position-vertical:absolute;mso-position-vertical-relative:text;mso-width-percent:0;mso-height-percent:0;mso-width-relative:margin;mso-height-relative:margin;v-text-anchor:top" o:gfxdata="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">
                 <v:textbox>
@@ -10936,27 +10777,14 @@
       <w:r>
         <w:noBreakHyphen/>
       </w:r>
-      <w:r>
-        <w:fldChar w:fldCharType="begin"/>
-      </w:r>
-      <w:r>
-        <w:instrText xml:space="preserve"> SEQ Figure \* ARABIC \s 1 </w:instrText>
-      </w:r>
-      <w:r>
-        <w:fldChar w:fldCharType="separate"/>
-      </w:r>
-      <w:r>
-        <w:rPr>
-          <w:noProof/>
-        </w:rPr>
-        <w:t>6</w:t>
-      </w:r>
-      <w:r>
-        <w:rPr>
-          <w:noProof/>
-        </w:rPr>
-        <w:fldChar w:fldCharType="end"/>
-      </w:r>
+      <w:fldSimple w:instr=" SEQ Figure \* ARABIC \s 1 ">
+        <w:r>
+          <w:rPr>
+            <w:noProof/>
+          </w:rPr>
+          <w:t>6</w:t>
+        </w:r>
+      </w:fldSimple>
       <w:r>
         <w:t>: Depiction of Import/Export Forecas</w:t>
       </w:r>
@@ -11651,7 +11479,7 @@
               </wp:anchor>
             </w:drawing>
           </mc:Choice>
-          <mc:Fallback xmlns:w16se="http://schemas.microsoft.com/office/word/2015/wordml/symex" xmlns:w16="http://schemas.microsoft.com/office/word/2018/wordml" xmlns:w16cid="http://schemas.microsoft.com/office/word/2016/wordml/cid" xmlns:w16cex="http://schemas.microsoft.com/office/word/2018/wordml/cex" xmlns:w15="http://schemas.microsoft.com/office/word/2012/wordml" xmlns:am3d="http://schemas.microsoft.com/office/drawing/2017/model3d" xmlns:aink="http://schemas.microsoft.com/office/drawing/2016/ink" xmlns:cx8="http://schemas.microsoft.com/office/drawing/2016/5/14/chartex" xmlns:cx7="http://schemas.microsoft.com/office/drawing/2016/5/13/chartex" xmlns:cx6="http://schemas.microsoft.com/office/drawing/2016/5/12/chartex" xmlns:cx5="http://schemas.microsoft.com/office/drawing/2016/5/11/chartex" xmlns:cx4="http://schemas.microsoft.com/office/drawing/2016/5/10/chartex" xmlns:cx3="http://schemas.microsoft.com/office/drawing/2016/5/9/chartex" xmlns:cx2="http://schemas.microsoft.com/office/drawing/2015/10/21/chartex" xmlns:cx1="http://schemas.microsoft.com/office/drawing/2015/9/8/chartex" xmlns:cx="http://schemas.microsoft.com/office/drawing/2014/chartex">
+          <mc:Fallback xmlns:cx="http://schemas.microsoft.com/office/drawing/2014/chartex" xmlns:cx1="http://schemas.microsoft.com/office/drawing/2015/9/8/chartex" xmlns:cx2="http://schemas.microsoft.com/office/drawing/2015/10/21/chartex" xmlns:cx3="http://schemas.microsoft.com/office/drawing/2016/5/9/chartex" xmlns:cx4="http://schemas.microsoft.com/office/drawing/2016/5/10/chartex" xmlns:cx5="http://schemas.microsoft.com/office/drawing/2016/5/11/chartex" xmlns:cx6="http://schemas.microsoft.com/office/drawing/2016/5/12/chartex" xmlns:cx7="http://schemas.microsoft.com/office/drawing/2016/5/13/chartex" xmlns:cx8="http://schemas.microsoft.com/office/drawing/2016/5/14/chartex" xmlns:aink="http://schemas.microsoft.com/office/drawing/2016/ink" xmlns:am3d="http://schemas.microsoft.com/office/drawing/2017/model3d" xmlns:w15="http://schemas.microsoft.com/office/word/2012/wordml" xmlns:w16cex="http://schemas.microsoft.com/office/word/2018/wordml/cex" xmlns:w16cid="http://schemas.microsoft.com/office/word/2016/wordml/cid" xmlns:w16="http://schemas.microsoft.com/office/word/2018/wordml" xmlns:w16se="http://schemas.microsoft.com/office/word/2015/wordml/symex">
             <w:pict>
               <v:shape w14:anchorId="3F944A58" id="_x0000_s1029" type="#_x0000_t202" style="position:absolute;left:0;text-align:left;margin-left:0;margin-top:34.15pt;width:478.2pt;height:124.8pt;z-index:251644416;visibility:visible;mso-wrap-style:square;mso-width-percent:0;mso-height-percent:0;mso-wrap-distance-left:9pt;mso-wrap-distance-top:3.6pt;mso-wrap-distance-right:9pt;mso-wrap-distance-bottom:3.6pt;mso-position-horizontal:absolute;mso-position-horizontal-relative:text;mso-position-vertical:absolute;mso-position-vertical-relative:text;mso-width-percent:0;mso-height-percent:0;mso-width-relative:margin;mso-height-relative:margin;v-text-anchor:top" o:gfxdata="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">
                 <v:textbox>
@@ -11989,27 +11817,14 @@
       <w:r>
         <w:noBreakHyphen/>
       </w:r>
-      <w:r>
-        <w:fldChar w:fldCharType="begin"/>
-      </w:r>
-      <w:r>
-        <w:instrText xml:space="preserve"> SEQ Figure \* ARABIC \s 1 </w:instrText>
-      </w:r>
-      <w:r>
-        <w:fldChar w:fldCharType="separate"/>
-      </w:r>
-      <w:r>
-        <w:rPr>
-          <w:noProof/>
-        </w:rPr>
-        <w:t>7</w:t>
-      </w:r>
-      <w:r>
-        <w:rPr>
-          <w:noProof/>
-        </w:rPr>
-        <w:fldChar w:fldCharType="end"/>
-      </w:r>
+      <w:fldSimple w:instr=" SEQ Figure \* ARABIC \s 1 ">
+        <w:r>
+          <w:rPr>
+            <w:noProof/>
+          </w:rPr>
+          <w:t>7</w:t>
+        </w:r>
+      </w:fldSimple>
       <w:r>
         <w:t>: Depiction of Import/Export Forecas</w:t>
       </w:r>
@@ -12741,7 +12556,7 @@
               </wp:anchor>
             </w:drawing>
           </mc:Choice>
-          <mc:Fallback xmlns:w16se="http://schemas.microsoft.com/office/word/2015/wordml/symex" xmlns:w16="http://schemas.microsoft.com/office/word/2018/wordml" xmlns:w16cid="http://schemas.microsoft.com/office/word/2016/wordml/cid" xmlns:w16cex="http://schemas.microsoft.com/office/word/2018/wordml/cex" xmlns:w15="http://schemas.microsoft.com/office/word/2012/wordml" xmlns:am3d="http://schemas.microsoft.com/office/drawing/2017/model3d" xmlns:aink="http://schemas.microsoft.com/office/drawing/2016/ink" xmlns:cx8="http://schemas.microsoft.com/office/drawing/2016/5/14/chartex" xmlns:cx7="http://schemas.microsoft.com/office/drawing/2016/5/13/chartex" xmlns:cx6="http://schemas.microsoft.com/office/drawing/2016/5/12/chartex" xmlns:cx5="http://schemas.microsoft.com/office/drawing/2016/5/11/chartex" xmlns:cx4="http://schemas.microsoft.com/office/drawing/2016/5/10/chartex" xmlns:cx3="http://schemas.microsoft.com/office/drawing/2016/5/9/chartex" xmlns:cx2="http://schemas.microsoft.com/office/drawing/2015/10/21/chartex" xmlns:cx1="http://schemas.microsoft.com/office/drawing/2015/9/8/chartex" xmlns:cx="http://schemas.microsoft.com/office/drawing/2014/chartex">
+          <mc:Fallback xmlns:cx="http://schemas.microsoft.com/office/drawing/2014/chartex" xmlns:cx1="http://schemas.microsoft.com/office/drawing/2015/9/8/chartex" xmlns:cx2="http://schemas.microsoft.com/office/drawing/2015/10/21/chartex" xmlns:cx3="http://schemas.microsoft.com/office/drawing/2016/5/9/chartex" xmlns:cx4="http://schemas.microsoft.com/office/drawing/2016/5/10/chartex" xmlns:cx5="http://schemas.microsoft.com/office/drawing/2016/5/11/chartex" xmlns:cx6="http://schemas.microsoft.com/office/drawing/2016/5/12/chartex" xmlns:cx7="http://schemas.microsoft.com/office/drawing/2016/5/13/chartex" xmlns:cx8="http://schemas.microsoft.com/office/drawing/2016/5/14/chartex" xmlns:aink="http://schemas.microsoft.com/office/drawing/2016/ink" xmlns:am3d="http://schemas.microsoft.com/office/drawing/2017/model3d" xmlns:w15="http://schemas.microsoft.com/office/word/2012/wordml" xmlns:w16cex="http://schemas.microsoft.com/office/word/2018/wordml/cex" xmlns:w16cid="http://schemas.microsoft.com/office/word/2016/wordml/cid" xmlns:w16="http://schemas.microsoft.com/office/word/2018/wordml" xmlns:w16se="http://schemas.microsoft.com/office/word/2015/wordml/symex">
             <w:pict>
               <v:shape w14:anchorId="1C26B67D" id="_x0000_s1030" type="#_x0000_t202" style="position:absolute;left:0;text-align:left;margin-left:0;margin-top:31.45pt;width:466.2pt;height:174.6pt;z-index:251656704;visibility:visible;mso-wrap-style:square;mso-width-percent:0;mso-height-percent:0;mso-wrap-distance-left:9pt;mso-wrap-distance-top:3.6pt;mso-wrap-distance-right:9pt;mso-wrap-distance-bottom:3.6pt;mso-position-horizontal:absolute;mso-position-horizontal-relative:text;mso-position-vertical:absolute;mso-position-vertical-relative:text;mso-width-percent:0;mso-height-percent:0;mso-width-relative:margin;mso-height-relative:margin;v-text-anchor:top" o:gfxdata="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">
                 <v:textbox>
@@ -13282,7 +13097,7 @@
               </wp:anchor>
             </w:drawing>
           </mc:Choice>
-          <mc:Fallback xmlns:w16se="http://schemas.microsoft.com/office/word/2015/wordml/symex" xmlns:w16="http://schemas.microsoft.com/office/word/2018/wordml" xmlns:w16cid="http://schemas.microsoft.com/office/word/2016/wordml/cid" xmlns:w16cex="http://schemas.microsoft.com/office/word/2018/wordml/cex" xmlns:w15="http://schemas.microsoft.com/office/word/2012/wordml" xmlns:am3d="http://schemas.microsoft.com/office/drawing/2017/model3d" xmlns:aink="http://schemas.microsoft.com/office/drawing/2016/ink" xmlns:cx8="http://schemas.microsoft.com/office/drawing/2016/5/14/chartex" xmlns:cx7="http://schemas.microsoft.com/office/drawing/2016/5/13/chartex" xmlns:cx6="http://schemas.microsoft.com/office/drawing/2016/5/12/chartex" xmlns:cx5="http://schemas.microsoft.com/office/drawing/2016/5/11/chartex" xmlns:cx4="http://schemas.microsoft.com/office/drawing/2016/5/10/chartex" xmlns:cx3="http://schemas.microsoft.com/office/drawing/2016/5/9/chartex" xmlns:cx2="http://schemas.microsoft.com/office/drawing/2015/10/21/chartex" xmlns:cx1="http://schemas.microsoft.com/office/drawing/2015/9/8/chartex" xmlns:cx="http://schemas.microsoft.com/office/drawing/2014/chartex">
+          <mc:Fallback xmlns:cx="http://schemas.microsoft.com/office/drawing/2014/chartex" xmlns:cx1="http://schemas.microsoft.com/office/drawing/2015/9/8/chartex" xmlns:cx2="http://schemas.microsoft.com/office/drawing/2015/10/21/chartex" xmlns:cx3="http://schemas.microsoft.com/office/drawing/2016/5/9/chartex" xmlns:cx4="http://schemas.microsoft.com/office/drawing/2016/5/10/chartex" xmlns:cx5="http://schemas.microsoft.com/office/drawing/2016/5/11/chartex" xmlns:cx6="http://schemas.microsoft.com/office/drawing/2016/5/12/chartex" xmlns:cx7="http://schemas.microsoft.com/office/drawing/2016/5/13/chartex" xmlns:cx8="http://schemas.microsoft.com/office/drawing/2016/5/14/chartex" xmlns:aink="http://schemas.microsoft.com/office/drawing/2016/ink" xmlns:am3d="http://schemas.microsoft.com/office/drawing/2017/model3d" xmlns:w15="http://schemas.microsoft.com/office/word/2012/wordml" xmlns:w16cex="http://schemas.microsoft.com/office/word/2018/wordml/cex" xmlns:w16cid="http://schemas.microsoft.com/office/word/2016/wordml/cid" xmlns:w16="http://schemas.microsoft.com/office/word/2018/wordml" xmlns:w16se="http://schemas.microsoft.com/office/word/2015/wordml/symex">
             <w:pict>
               <v:shape w14:anchorId="1D9EF413" id="_x0000_s1031" type="#_x0000_t202" style="position:absolute;left:0;text-align:left;margin-left:0;margin-top:217.15pt;width:466.2pt;height:174.6pt;z-index:251662848;visibility:visible;mso-wrap-style:square;mso-width-percent:0;mso-height-percent:0;mso-wrap-distance-left:9pt;mso-wrap-distance-top:3.6pt;mso-wrap-distance-right:9pt;mso-wrap-distance-bottom:3.6pt;mso-position-horizontal:absolute;mso-position-horizontal-relative:text;mso-position-vertical:absolute;mso-position-vertical-relative:text;mso-width-percent:0;mso-height-percent:0;mso-width-relative:margin;mso-height-relative:margin;v-text-anchor:top" o:gfxdata="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">
                 <v:textbox>
@@ -13620,27 +13435,14 @@
       <w:r>
         <w:noBreakHyphen/>
       </w:r>
-      <w:r>
-        <w:fldChar w:fldCharType="begin"/>
-      </w:r>
-      <w:r>
-        <w:instrText xml:space="preserve"> SEQ Figure \* ARABIC \s 1 </w:instrText>
-      </w:r>
-      <w:r>
-        <w:fldChar w:fldCharType="separate"/>
-      </w:r>
-      <w:r>
-        <w:rPr>
-          <w:noProof/>
-        </w:rPr>
-        <w:t>8</w:t>
-      </w:r>
-      <w:r>
-        <w:rPr>
-          <w:noProof/>
-        </w:rPr>
-        <w:fldChar w:fldCharType="end"/>
-      </w:r>
+      <w:fldSimple w:instr=" SEQ Figure \* ARABIC \s 1 ">
+        <w:r>
+          <w:rPr>
+            <w:noProof/>
+          </w:rPr>
+          <w:t>8</w:t>
+        </w:r>
+      </w:fldSimple>
       <w:r>
         <w:t>: Depiction of Import/Export Forecas</w:t>
       </w:r>
@@ -14247,7 +14049,7 @@
               </wp:anchor>
             </w:drawing>
           </mc:Choice>
-          <mc:Fallback xmlns:w16se="http://schemas.microsoft.com/office/word/2015/wordml/symex" xmlns:w16="http://schemas.microsoft.com/office/word/2018/wordml" xmlns:w16cid="http://schemas.microsoft.com/office/word/2016/wordml/cid" xmlns:w16cex="http://schemas.microsoft.com/office/word/2018/wordml/cex" xmlns:w15="http://schemas.microsoft.com/office/word/2012/wordml" xmlns:am3d="http://schemas.microsoft.com/office/drawing/2017/model3d" xmlns:aink="http://schemas.microsoft.com/office/drawing/2016/ink" xmlns:cx8="http://schemas.microsoft.com/office/drawing/2016/5/14/chartex" xmlns:cx7="http://schemas.microsoft.com/office/drawing/2016/5/13/chartex" xmlns:cx6="http://schemas.microsoft.com/office/drawing/2016/5/12/chartex" xmlns:cx5="http://schemas.microsoft.com/office/drawing/2016/5/11/chartex" xmlns:cx4="http://schemas.microsoft.com/office/drawing/2016/5/10/chartex" xmlns:cx3="http://schemas.microsoft.com/office/drawing/2016/5/9/chartex" xmlns:cx2="http://schemas.microsoft.com/office/drawing/2015/10/21/chartex" xmlns:cx1="http://schemas.microsoft.com/office/drawing/2015/9/8/chartex" xmlns:cx="http://schemas.microsoft.com/office/drawing/2014/chartex">
+          <mc:Fallback xmlns:cx="http://schemas.microsoft.com/office/drawing/2014/chartex" xmlns:cx1="http://schemas.microsoft.com/office/drawing/2015/9/8/chartex" xmlns:cx2="http://schemas.microsoft.com/office/drawing/2015/10/21/chartex" xmlns:cx3="http://schemas.microsoft.com/office/drawing/2016/5/9/chartex" xmlns:cx4="http://schemas.microsoft.com/office/drawing/2016/5/10/chartex" xmlns:cx5="http://schemas.microsoft.com/office/drawing/2016/5/11/chartex" xmlns:cx6="http://schemas.microsoft.com/office/drawing/2016/5/12/chartex" xmlns:cx7="http://schemas.microsoft.com/office/drawing/2016/5/13/chartex" xmlns:cx8="http://schemas.microsoft.com/office/drawing/2016/5/14/chartex" xmlns:aink="http://schemas.microsoft.com/office/drawing/2016/ink" xmlns:am3d="http://schemas.microsoft.com/office/drawing/2017/model3d" xmlns:w15="http://schemas.microsoft.com/office/word/2012/wordml" xmlns:w16cex="http://schemas.microsoft.com/office/word/2018/wordml/cex" xmlns:w16cid="http://schemas.microsoft.com/office/word/2016/wordml/cid" xmlns:w16="http://schemas.microsoft.com/office/word/2018/wordml" xmlns:w16se="http://schemas.microsoft.com/office/word/2015/wordml/symex">
             <w:pict>
               <v:shape w14:anchorId="726CE26C" id="_x0000_s1032" type="#_x0000_t202" style="position:absolute;left:0;text-align:left;margin-left:0;margin-top:37.15pt;width:466.2pt;height:158.4pt;z-index:251666944;visibility:visible;mso-wrap-style:square;mso-width-percent:0;mso-height-percent:0;mso-wrap-distance-left:9pt;mso-wrap-distance-top:3.6pt;mso-wrap-distance-right:9pt;mso-wrap-distance-bottom:3.6pt;mso-position-horizontal:absolute;mso-position-horizontal-relative:text;mso-position-vertical:absolute;mso-position-vertical-relative:text;mso-width-percent:0;mso-height-percent:0;mso-width-relative:margin;mso-height-relative:margin;v-text-anchor:top" o:gfxdata="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">
                 <v:textbox>
@@ -14797,7 +14599,7 @@
               </wp:anchor>
             </w:drawing>
           </mc:Choice>
-          <mc:Fallback xmlns:w16se="http://schemas.microsoft.com/office/word/2015/wordml/symex" xmlns:w16="http://schemas.microsoft.com/office/word/2018/wordml" xmlns:w16cid="http://schemas.microsoft.com/office/word/2016/wordml/cid" xmlns:w16cex="http://schemas.microsoft.com/office/word/2018/wordml/cex" xmlns:w15="http://schemas.microsoft.com/office/word/2012/wordml" xmlns:am3d="http://schemas.microsoft.com/office/drawing/2017/model3d" xmlns:aink="http://schemas.microsoft.com/office/drawing/2016/ink" xmlns:cx8="http://schemas.microsoft.com/office/drawing/2016/5/14/chartex" xmlns:cx7="http://schemas.microsoft.com/office/drawing/2016/5/13/chartex" xmlns:cx6="http://schemas.microsoft.com/office/drawing/2016/5/12/chartex" xmlns:cx5="http://schemas.microsoft.com/office/drawing/2016/5/11/chartex" xmlns:cx4="http://schemas.microsoft.com/office/drawing/2016/5/10/chartex" xmlns:cx3="http://schemas.microsoft.com/office/drawing/2016/5/9/chartex" xmlns:cx2="http://schemas.microsoft.com/office/drawing/2015/10/21/chartex" xmlns:cx1="http://schemas.microsoft.com/office/drawing/2015/9/8/chartex" xmlns:cx="http://schemas.microsoft.com/office/drawing/2014/chartex">
+          <mc:Fallback xmlns:cx="http://schemas.microsoft.com/office/drawing/2014/chartex" xmlns:cx1="http://schemas.microsoft.com/office/drawing/2015/9/8/chartex" xmlns:cx2="http://schemas.microsoft.com/office/drawing/2015/10/21/chartex" xmlns:cx3="http://schemas.microsoft.com/office/drawing/2016/5/9/chartex" xmlns:cx4="http://schemas.microsoft.com/office/drawing/2016/5/10/chartex" xmlns:cx5="http://schemas.microsoft.com/office/drawing/2016/5/11/chartex" xmlns:cx6="http://schemas.microsoft.com/office/drawing/2016/5/12/chartex" xmlns:cx7="http://schemas.microsoft.com/office/drawing/2016/5/13/chartex" xmlns:cx8="http://schemas.microsoft.com/office/drawing/2016/5/14/chartex" xmlns:aink="http://schemas.microsoft.com/office/drawing/2016/ink" xmlns:am3d="http://schemas.microsoft.com/office/drawing/2017/model3d" xmlns:w15="http://schemas.microsoft.com/office/word/2012/wordml" xmlns:w16cex="http://schemas.microsoft.com/office/word/2018/wordml/cex" xmlns:w16cid="http://schemas.microsoft.com/office/word/2016/wordml/cid" xmlns:w16="http://schemas.microsoft.com/office/word/2018/wordml" xmlns:w16se="http://schemas.microsoft.com/office/word/2015/wordml/symex">
             <w:pict>
               <v:shape w14:anchorId="77D77883" id="_x0000_s1033" type="#_x0000_t202" style="position:absolute;left:0;text-align:left;margin-left:0;margin-top:40.9pt;width:466.2pt;height:158.4pt;z-index:251652608;visibility:visible;mso-wrap-style:square;mso-width-percent:0;mso-height-percent:0;mso-wrap-distance-left:9pt;mso-wrap-distance-top:3.6pt;mso-wrap-distance-right:9pt;mso-wrap-distance-bottom:3.6pt;mso-position-horizontal:absolute;mso-position-horizontal-relative:text;mso-position-vertical:absolute;mso-position-vertical-relative:text;mso-width-percent:0;mso-height-percent:0;mso-width-relative:margin;mso-height-relative:margin;v-text-anchor:top" o:gfxdata="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">
                 <v:textbox>
@@ -15188,27 +14990,14 @@
       <w:r>
         <w:noBreakHyphen/>
       </w:r>
-      <w:r>
-        <w:fldChar w:fldCharType="begin"/>
-      </w:r>
-      <w:r>
-        <w:instrText xml:space="preserve"> SEQ Figure \* ARABIC \s 1 </w:instrText>
-      </w:r>
-      <w:r>
-        <w:fldChar w:fldCharType="separate"/>
-      </w:r>
-      <w:r>
-        <w:rPr>
-          <w:noProof/>
-        </w:rPr>
-        <w:t>9</w:t>
-      </w:r>
-      <w:r>
-        <w:rPr>
-          <w:noProof/>
-        </w:rPr>
-        <w:fldChar w:fldCharType="end"/>
-      </w:r>
+      <w:fldSimple w:instr=" SEQ Figure \* ARABIC \s 1 ">
+        <w:r>
+          <w:rPr>
+            <w:noProof/>
+          </w:rPr>
+          <w:t>9</w:t>
+        </w:r>
+      </w:fldSimple>
       <w:r>
         <w:t>: Depiction of Import/Export Forecas</w:t>
       </w:r>
@@ -15657,7 +15446,7 @@
               </wp:anchor>
             </w:drawing>
           </mc:Choice>
-          <mc:Fallback xmlns:w16se="http://schemas.microsoft.com/office/word/2015/wordml/symex" xmlns:w16="http://schemas.microsoft.com/office/word/2018/wordml" xmlns:w16cid="http://schemas.microsoft.com/office/word/2016/wordml/cid" xmlns:w16cex="http://schemas.microsoft.com/office/word/2018/wordml/cex" xmlns:w15="http://schemas.microsoft.com/office/word/2012/wordml" xmlns:am3d="http://schemas.microsoft.com/office/drawing/2017/model3d" xmlns:aink="http://schemas.microsoft.com/office/drawing/2016/ink" xmlns:cx8="http://schemas.microsoft.com/office/drawing/2016/5/14/chartex" xmlns:cx7="http://schemas.microsoft.com/office/drawing/2016/5/13/chartex" xmlns:cx6="http://schemas.microsoft.com/office/drawing/2016/5/12/chartex" xmlns:cx5="http://schemas.microsoft.com/office/drawing/2016/5/11/chartex" xmlns:cx4="http://schemas.microsoft.com/office/drawing/2016/5/10/chartex" xmlns:cx3="http://schemas.microsoft.com/office/drawing/2016/5/9/chartex" xmlns:cx2="http://schemas.microsoft.com/office/drawing/2015/10/21/chartex" xmlns:cx1="http://schemas.microsoft.com/office/drawing/2015/9/8/chartex" xmlns:cx="http://schemas.microsoft.com/office/drawing/2014/chartex">
+          <mc:Fallback xmlns:cx="http://schemas.microsoft.com/office/drawing/2014/chartex" xmlns:cx1="http://schemas.microsoft.com/office/drawing/2015/9/8/chartex" xmlns:cx2="http://schemas.microsoft.com/office/drawing/2015/10/21/chartex" xmlns:cx3="http://schemas.microsoft.com/office/drawing/2016/5/9/chartex" xmlns:cx4="http://schemas.microsoft.com/office/drawing/2016/5/10/chartex" xmlns:cx5="http://schemas.microsoft.com/office/drawing/2016/5/11/chartex" xmlns:cx6="http://schemas.microsoft.com/office/drawing/2016/5/12/chartex" xmlns:cx7="http://schemas.microsoft.com/office/drawing/2016/5/13/chartex" xmlns:cx8="http://schemas.microsoft.com/office/drawing/2016/5/14/chartex" xmlns:aink="http://schemas.microsoft.com/office/drawing/2016/ink" xmlns:am3d="http://schemas.microsoft.com/office/drawing/2017/model3d" xmlns:w15="http://schemas.microsoft.com/office/word/2012/wordml" xmlns:w16cex="http://schemas.microsoft.com/office/word/2018/wordml/cex" xmlns:w16cid="http://schemas.microsoft.com/office/word/2016/wordml/cid" xmlns:w16="http://schemas.microsoft.com/office/word/2018/wordml" xmlns:w16se="http://schemas.microsoft.com/office/word/2015/wordml/symex">
             <w:pict>
               <v:shape w14:anchorId="074C29AB" id="_x0000_s1034" type="#_x0000_t202" style="position:absolute;left:0;text-align:left;margin-left:0;margin-top:31.6pt;width:466.2pt;height:118.8pt;z-index:251671040;visibility:visible;mso-wrap-style:square;mso-width-percent:0;mso-height-percent:0;mso-wrap-distance-left:9pt;mso-wrap-distance-top:3.6pt;mso-wrap-distance-right:9pt;mso-wrap-distance-bottom:3.6pt;mso-position-horizontal:absolute;mso-position-horizontal-relative:text;mso-position-vertical:absolute;mso-position-vertical-relative:text;mso-width-percent:0;mso-height-percent:0;mso-width-relative:margin;mso-height-relative:margin;v-text-anchor:top" o:gfxdata="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">
                 <v:textbox>
@@ -15940,27 +15729,14 @@
       <w:r>
         <w:noBreakHyphen/>
       </w:r>
-      <w:r>
-        <w:fldChar w:fldCharType="begin"/>
-      </w:r>
-      <w:r>
-        <w:instrText xml:space="preserve"> SEQ Figure \* ARABIC \s 1 </w:instrText>
-      </w:r>
-      <w:r>
-        <w:fldChar w:fldCharType="separate"/>
-      </w:r>
-      <w:r>
-        <w:rPr>
-          <w:noProof/>
-        </w:rPr>
-        <w:t>10</w:t>
-      </w:r>
-      <w:r>
-        <w:rPr>
-          <w:noProof/>
-        </w:rPr>
-        <w:fldChar w:fldCharType="end"/>
-      </w:r>
+      <w:fldSimple w:instr=" SEQ Figure \* ARABIC \s 1 ">
+        <w:r>
+          <w:rPr>
+            <w:noProof/>
+          </w:rPr>
+          <w:t>10</w:t>
+        </w:r>
+      </w:fldSimple>
       <w:r>
         <w:t>: Depiction of Import/Export Forecas</w:t>
       </w:r>
@@ -16254,27 +16030,14 @@
       <w:r>
         <w:noBreakHyphen/>
       </w:r>
-      <w:r>
-        <w:fldChar w:fldCharType="begin"/>
-      </w:r>
-      <w:r>
-        <w:instrText xml:space="preserve"> SEQ Figure \* ARABIC \s 1 </w:instrText>
-      </w:r>
-      <w:r>
-        <w:fldChar w:fldCharType="separate"/>
-      </w:r>
-      <w:r>
-        <w:rPr>
-          <w:noProof/>
-        </w:rPr>
-        <w:t>11</w:t>
-      </w:r>
-      <w:r>
-        <w:rPr>
-          <w:noProof/>
-        </w:rPr>
-        <w:fldChar w:fldCharType="end"/>
-      </w:r>
+      <w:fldSimple w:instr=" SEQ Figure \* ARABIC \s 1 ">
+        <w:r>
+          <w:rPr>
+            <w:noProof/>
+          </w:rPr>
+          <w:t>11</w:t>
+        </w:r>
+      </w:fldSimple>
       <w:r>
         <w:t>: Structure of RNN Models</w:t>
       </w:r>
@@ -16574,27 +16337,14 @@
       <w:r>
         <w:noBreakHyphen/>
       </w:r>
-      <w:r>
-        <w:fldChar w:fldCharType="begin"/>
-      </w:r>
-      <w:r>
-        <w:instrText xml:space="preserve"> SEQ Figure \* ARABIC \s 1 </w:instrText>
-      </w:r>
-      <w:r>
-        <w:fldChar w:fldCharType="separate"/>
-      </w:r>
-      <w:r>
-        <w:rPr>
-          <w:noProof/>
-        </w:rPr>
-        <w:t>12</w:t>
-      </w:r>
-      <w:r>
-        <w:rPr>
-          <w:noProof/>
-        </w:rPr>
-        <w:fldChar w:fldCharType="end"/>
-      </w:r>
+      <w:fldSimple w:instr=" SEQ Figure \* ARABIC \s 1 ">
+        <w:r>
+          <w:rPr>
+            <w:noProof/>
+          </w:rPr>
+          <w:t>12</w:t>
+        </w:r>
+      </w:fldSimple>
       <w:r>
         <w:t>: Micro level structure of RNN Models</w:t>
       </w:r>
@@ -16712,27 +16462,14 @@
       <w:r>
         <w:noBreakHyphen/>
       </w:r>
-      <w:r>
-        <w:fldChar w:fldCharType="begin"/>
-      </w:r>
-      <w:r>
-        <w:instrText xml:space="preserve"> SEQ Figure \* ARABIC \s 1 </w:instrText>
-      </w:r>
-      <w:r>
-        <w:fldChar w:fldCharType="separate"/>
-      </w:r>
-      <w:r>
-        <w:rPr>
-          <w:noProof/>
-        </w:rPr>
-        <w:t>13</w:t>
-      </w:r>
-      <w:r>
-        <w:rPr>
-          <w:noProof/>
-        </w:rPr>
-        <w:fldChar w:fldCharType="end"/>
-      </w:r>
+      <w:fldSimple w:instr=" SEQ Figure \* ARABIC \s 1 ">
+        <w:r>
+          <w:rPr>
+            <w:noProof/>
+          </w:rPr>
+          <w:t>13</w:t>
+        </w:r>
+      </w:fldSimple>
       <w:r>
         <w:t>: Micro level structure of LSTM Models</w:t>
       </w:r>
@@ -16867,27 +16604,14 @@
       <w:r>
         <w:noBreakHyphen/>
       </w:r>
-      <w:r>
-        <w:fldChar w:fldCharType="begin"/>
-      </w:r>
-      <w:r>
-        <w:instrText xml:space="preserve"> SEQ Figure \* ARABIC \s 1 </w:instrText>
-      </w:r>
-      <w:r>
-        <w:fldChar w:fldCharType="separate"/>
-      </w:r>
-      <w:r>
-        <w:rPr>
-          <w:noProof/>
-        </w:rPr>
-        <w:t>14</w:t>
-      </w:r>
-      <w:r>
-        <w:rPr>
-          <w:noProof/>
-        </w:rPr>
-        <w:fldChar w:fldCharType="end"/>
-      </w:r>
+      <w:fldSimple w:instr=" SEQ Figure \* ARABIC \s 1 ">
+        <w:r>
+          <w:rPr>
+            <w:noProof/>
+          </w:rPr>
+          <w:t>14</w:t>
+        </w:r>
+      </w:fldSimple>
       <w:r>
         <w:t>: A global state passing</w:t>
       </w:r>
@@ -18076,7 +17800,7 @@
               </wp:anchor>
             </w:drawing>
           </mc:Choice>
-          <mc:Fallback xmlns:w16se="http://schemas.microsoft.com/office/word/2015/wordml/symex" xmlns:w16="http://schemas.microsoft.com/office/word/2018/wordml" xmlns:w16cid="http://schemas.microsoft.com/office/word/2016/wordml/cid" xmlns:w16cex="http://schemas.microsoft.com/office/word/2018/wordml/cex" xmlns:w15="http://schemas.microsoft.com/office/word/2012/wordml" xmlns:am3d="http://schemas.microsoft.com/office/drawing/2017/model3d" xmlns:aink="http://schemas.microsoft.com/office/drawing/2016/ink" xmlns:cx8="http://schemas.microsoft.com/office/drawing/2016/5/14/chartex" xmlns:cx7="http://schemas.microsoft.com/office/drawing/2016/5/13/chartex" xmlns:cx6="http://schemas.microsoft.com/office/drawing/2016/5/12/chartex" xmlns:cx5="http://schemas.microsoft.com/office/drawing/2016/5/11/chartex" xmlns:cx4="http://schemas.microsoft.com/office/drawing/2016/5/10/chartex" xmlns:cx3="http://schemas.microsoft.com/office/drawing/2016/5/9/chartex" xmlns:cx2="http://schemas.microsoft.com/office/drawing/2015/10/21/chartex" xmlns:cx1="http://schemas.microsoft.com/office/drawing/2015/9/8/chartex" xmlns:cx="http://schemas.microsoft.com/office/drawing/2014/chartex">
+          <mc:Fallback xmlns:cx="http://schemas.microsoft.com/office/drawing/2014/chartex" xmlns:cx1="http://schemas.microsoft.com/office/drawing/2015/9/8/chartex" xmlns:cx2="http://schemas.microsoft.com/office/drawing/2015/10/21/chartex" xmlns:cx3="http://schemas.microsoft.com/office/drawing/2016/5/9/chartex" xmlns:cx4="http://schemas.microsoft.com/office/drawing/2016/5/10/chartex" xmlns:cx5="http://schemas.microsoft.com/office/drawing/2016/5/11/chartex" xmlns:cx6="http://schemas.microsoft.com/office/drawing/2016/5/12/chartex" xmlns:cx7="http://schemas.microsoft.com/office/drawing/2016/5/13/chartex" xmlns:cx8="http://schemas.microsoft.com/office/drawing/2016/5/14/chartex" xmlns:aink="http://schemas.microsoft.com/office/drawing/2016/ink" xmlns:am3d="http://schemas.microsoft.com/office/drawing/2017/model3d" xmlns:w15="http://schemas.microsoft.com/office/word/2012/wordml" xmlns:w16cex="http://schemas.microsoft.com/office/word/2018/wordml/cex" xmlns:w16cid="http://schemas.microsoft.com/office/word/2016/wordml/cid" xmlns:w16="http://schemas.microsoft.com/office/word/2018/wordml" xmlns:w16se="http://schemas.microsoft.com/office/word/2015/wordml/symex">
             <w:pict>
               <v:shape w14:anchorId="5B84D561" id="_x0000_s1035" type="#_x0000_t202" style="position:absolute;left:0;text-align:left;margin-left:0;margin-top:30.35pt;width:466.2pt;height:544.2pt;z-index:251678208;visibility:visible;mso-wrap-style:square;mso-width-percent:0;mso-height-percent:0;mso-wrap-distance-left:9pt;mso-wrap-distance-top:3.6pt;mso-wrap-distance-right:9pt;mso-wrap-distance-bottom:3.6pt;mso-position-horizontal:absolute;mso-position-horizontal-relative:text;mso-position-vertical:absolute;mso-position-vertical-relative:text;mso-width-percent:0;mso-height-percent:0;mso-width-relative:margin;mso-height-relative:margin;v-text-anchor:top" o:gfxdata="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">
                 <v:textbox>
@@ -18775,27 +18499,14 @@
       <w:r>
         <w:noBreakHyphen/>
       </w:r>
-      <w:r>
-        <w:fldChar w:fldCharType="begin"/>
-      </w:r>
-      <w:r>
-        <w:instrText xml:space="preserve"> SEQ Table \* ARABIC \s 1 </w:instrText>
-      </w:r>
-      <w:r>
-        <w:fldChar w:fldCharType="separate"/>
-      </w:r>
-      <w:r>
-        <w:rPr>
-          <w:noProof/>
-        </w:rPr>
-        <w:t>1</w:t>
-      </w:r>
-      <w:r>
-        <w:rPr>
-          <w:noProof/>
-        </w:rPr>
-        <w:fldChar w:fldCharType="end"/>
-      </w:r>
+      <w:fldSimple w:instr=" SEQ Table \* ARABIC \s 1 ">
+        <w:r>
+          <w:rPr>
+            <w:noProof/>
+          </w:rPr>
+          <w:t>1</w:t>
+        </w:r>
+      </w:fldSimple>
       <w:r>
         <w:t>5</w:t>
       </w:r>
@@ -20665,13 +20376,20 @@
           <w:rFonts w:cs="Times New Roman"/>
           <w:shd w:val="clear" w:color="auto" w:fill="FFFFFF"/>
         </w:rPr>
-        <w:t xml:space="preserve"> trend in Import forecast and</w:t>
+        <w:t xml:space="preserve"> trend in Import data</w:t>
       </w:r>
       <w:r>
         <w:rPr>
           <w:rFonts w:cs="Times New Roman"/>
           <w:shd w:val="clear" w:color="auto" w:fill="FFFFFF"/>
         </w:rPr>
+        <w:t xml:space="preserve"> and</w:t>
+      </w:r>
+      <w:r>
+        <w:rPr>
+          <w:rFonts w:cs="Times New Roman"/>
+          <w:shd w:val="clear" w:color="auto" w:fill="FFFFFF"/>
+        </w:rPr>
         <w:t xml:space="preserve"> slightly</w:t>
       </w:r>
       <w:r>
@@ -20679,13 +20397,20 @@
           <w:rFonts w:cs="Times New Roman"/>
           <w:shd w:val="clear" w:color="auto" w:fill="FFFFFF"/>
         </w:rPr>
-        <w:t xml:space="preserve"> upward</w:t>
+        <w:t xml:space="preserve"> down</w:t>
       </w:r>
       <w:r>
         <w:rPr>
           <w:rFonts w:cs="Times New Roman"/>
           <w:shd w:val="clear" w:color="auto" w:fill="FFFFFF"/>
         </w:rPr>
+        <w:t>ward</w:t>
+      </w:r>
+      <w:r>
+        <w:rPr>
+          <w:rFonts w:cs="Times New Roman"/>
+          <w:shd w:val="clear" w:color="auto" w:fill="FFFFFF"/>
+        </w:rPr>
         <w:t>s</w:t>
       </w:r>
       <w:r>
@@ -20693,7 +20418,23 @@
           <w:rFonts w:cs="Times New Roman"/>
           <w:shd w:val="clear" w:color="auto" w:fill="FFFFFF"/>
         </w:rPr>
-        <w:t xml:space="preserve"> trend in the Export forecast. The more we export</w:t>
+        <w:t xml:space="preserve"> trend in the Export data</w:t>
+      </w:r>
+      <w:r>
+        <w:rPr>
+          <w:rFonts w:cs="Times New Roman"/>
+          <w:shd w:val="clear" w:color="auto" w:fill="FFFFFF"/>
+        </w:rPr>
+        <w:t>, which is not a good sign</w:t>
+      </w:r>
+      <w:bookmarkStart w:id="40" w:name="_GoBack"/>
+      <w:bookmarkEnd w:id="40"/>
+      <w:r>
+        <w:rPr>
+          <w:rFonts w:cs="Times New Roman"/>
+          <w:shd w:val="clear" w:color="auto" w:fill="FFFFFF"/>
+        </w:rPr>
+        <w:t>. The more we export</w:t>
       </w:r>
       <w:r>
         <w:rPr>
@@ -21094,7 +20835,7 @@
           <w:color w:val="auto"/>
         </w:rPr>
       </w:pPr>
-      <w:bookmarkStart w:id="40" w:name="_Toc42758041"/>
+      <w:bookmarkStart w:id="41" w:name="_Toc42758041"/>
       <w:r>
         <w:rPr>
           <w:rFonts w:cs="Times New Roman"/>
@@ -21102,7 +20843,7 @@
         </w:rPr>
         <w:t>Future Prospects</w:t>
       </w:r>
-      <w:bookmarkEnd w:id="40"/>
+      <w:bookmarkEnd w:id="41"/>
     </w:p>
     <w:p>
       <w:pPr>
@@ -21225,15 +20966,7 @@
         <w:rPr>
           <w:rFonts w:eastAsiaTheme="minorHAnsi" w:cs="Times New Roman"/>
         </w:rPr>
-        <w:t>Using this thesis for even more case studies simil</w:t>
-      </w:r>
-      <w:bookmarkStart w:id="41" w:name="_GoBack"/>
-      <w:bookmarkEnd w:id="41"/>
-      <w:r>
-        <w:rPr>
-          <w:rFonts w:eastAsiaTheme="minorHAnsi" w:cs="Times New Roman"/>
-        </w:rPr>
-        <w:t>ar to the one we discussed above.</w:t>
+        <w:t>Using this thesis for even more case studies similar to the one we discussed above.</w:t>
       </w:r>
     </w:p>
     <w:bookmarkStart w:id="42" w:name="_Toc42758042" w:displacedByCustomXml="next"/>
@@ -21672,7 +21405,7 @@
           <w:rPr>
             <w:noProof/>
           </w:rPr>
-          <w:t>32</w:t>
+          <w:t>31</w:t>
         </w:r>
         <w:r>
           <w:rPr>
@@ -25907,7 +25640,7 @@
   <a:extraClrSchemeLst/>
   <a:extLst>
     <a:ext uri="{05A4C25C-085E-4340-85A3-A5531E510DB2}">
-      <thm15:themeFamily xmlns:thm15="http://schemas.microsoft.com/office/thememl/2012/main" xmlns="" name="Office Theme" id="{62F939B6-93AF-4DB8-9C6B-D6C7DFDC589F}" vid="{4A3C46E8-61CC-4603-A589-7422A47A8E4A}"/>
+      <thm15:themeFamily xmlns="" xmlns:thm15="http://schemas.microsoft.com/office/thememl/2012/main" name="Office Theme" id="{62F939B6-93AF-4DB8-9C6B-D6C7DFDC589F}" vid="{4A3C46E8-61CC-4603-A589-7422A47A8E4A}"/>
     </a:ext>
   </a:extLst>
 </a:theme>
@@ -26051,7 +25784,7 @@
 </file>
 
 <file path=customXml/itemProps1.xml><?xml version="1.0" encoding="utf-8"?>
-<ds:datastoreItem xmlns:ds="http://schemas.openxmlformats.org/officeDocument/2006/customXml" ds:itemID="{071CC96D-E16B-451F-98C4-5452AA43FA1D}">
+<ds:datastoreItem xmlns:ds="http://schemas.openxmlformats.org/officeDocument/2006/customXml" ds:itemID="{3A124FCA-BD38-4A54-8DE0-E542B79DE968}">
   <ds:schemaRefs>
     <ds:schemaRef ds:uri="http://schemas.openxmlformats.org/officeDocument/2006/bibliography"/>
   </ds:schemaRefs>

</xml_diff>